<commit_message>
Fix loading issue commit
</commit_message>
<xml_diff>
--- a/products/manuscript/manuscript.docx
+++ b/products/manuscript/manuscript.docx
@@ -7,57 +7,15 @@
         <w:pStyle w:val="Title"/>
       </w:pPr>
       <w:r>
-        <w:t xml:space="preserve">Example</w:t>
-      </w:r>
-      <w:r>
-        <w:t xml:space="preserve"> </w:t>
-      </w:r>
-      <w:r>
-        <w:t xml:space="preserve">Manuscript</w:t>
-      </w:r>
-      <w:r>
-        <w:t xml:space="preserve"> </w:t>
-      </w:r>
-      <w:r>
-        <w:t xml:space="preserve">Template</w:t>
-      </w:r>
-      <w:r>
-        <w:t xml:space="preserve"> </w:t>
-      </w:r>
-      <w:r>
-        <w:t xml:space="preserve">for</w:t>
-      </w:r>
-      <w:r>
-        <w:t xml:space="preserve"> </w:t>
-      </w:r>
-      <w:r>
-        <w:t xml:space="preserve">a</w:t>
-      </w:r>
-      <w:r>
-        <w:t xml:space="preserve"> </w:t>
-      </w:r>
-      <w:r>
-        <w:t xml:space="preserve">Data</w:t>
-      </w:r>
-      <w:r>
-        <w:t xml:space="preserve"> </w:t>
-      </w:r>
-      <w:r>
-        <w:t xml:space="preserve">Analysis</w:t>
-      </w:r>
-      <w:r>
-        <w:t xml:space="preserve"> </w:t>
-      </w:r>
-      <w:r>
-        <w:t xml:space="preserve">Project</w:t>
-      </w:r>
-    </w:p>
-    <w:p>
-      <w:pPr>
-        <w:pStyle w:val="Date"/>
-      </w:pPr>
-      <w:r>
-        <w:t xml:space="preserve">2024-11-19</w:t>
+        <w:t xml:space="preserve">Learning Influenza Forecasting</w:t>
+      </w:r>
+    </w:p>
+    <w:p>
+      <w:pPr>
+        <w:pStyle w:val="Author"/>
+      </w:pPr>
+      <w:r>
+        <w:t xml:space="preserve">Annalise Cramer</w:t>
       </w:r>
     </w:p>
     <w:p>
@@ -65,13 +23,7 @@
         <w:pStyle w:val="FirstParagraph"/>
       </w:pPr>
       <w:r>
-        <w:t xml:space="preserve">The structure below is one possible setup for a manuscript, or a general data analysis project (including the course project). Adjust as needed.</w:t>
-      </w:r>
-      <w:r>
-        <w:t xml:space="preserve"> </w:t>
-      </w:r>
-      <w:r>
-        <w:t xml:space="preserve">You don’t need to have exactly these sections, but the content covering those sections should be addressed.</w:t>
+        <w:t xml:space="preserve">I have two potential ideas for this project. The first one would be more challenging for me, but the second I have more skills for currently, please give me feedback on what you think is reasonable.</w:t>
       </w:r>
     </w:p>
     <w:p>
@@ -124,7 +76,7 @@
         <w:rPr>
           <w:rStyle w:val="VerbatimChar"/>
         </w:rPr>
-        <w:t xml:space="preserve">Warning: package 'here' was built under R version 4.4.2</w:t>
+        <w:t xml:space="preserve">[1] "/Users/annalisecramer/MADA/CRAMER-MADA-Project"</w:t>
       </w:r>
     </w:p>
     <w:p>
@@ -148,7 +100,7 @@
         </w:numPr>
       </w:pPr>
       <w:r>
-        <w:t xml:space="preserve">First Autor</w:t>
+        <w:t xml:space="preserve">Annalise Cramer</w:t>
       </w:r>
       <m:oMath>
         <m:sSup>
@@ -174,120 +126,17 @@
               <m:rPr>
                 <m:sty m:val="p"/>
               </m:rPr>
-              <m:t>,</m:t>
-            </m:r>
-            <m:r>
-              <m:rPr>
-                <m:sty m:val="p"/>
-              </m:rPr>
-              <m:t>*</m:t>
-            </m:r>
-          </m:sup>
-        </m:sSup>
-      </m:oMath>
-      <w:r>
-        <w:t xml:space="preserve">;</w:t>
-      </w:r>
-    </w:p>
-    <w:p>
-      <w:pPr>
-        <w:pStyle w:val="Compact"/>
-        <w:numPr>
-          <w:ilvl w:val="0"/>
-          <w:numId w:val="1001"/>
-        </w:numPr>
-      </w:pPr>
-      <w:r>
-        <w:t xml:space="preserve">Second Author$^{3, *};</w:t>
-      </w:r>
-    </w:p>
-    <w:p>
-      <w:pPr>
-        <w:pStyle w:val="Compact"/>
-        <w:numPr>
-          <w:ilvl w:val="0"/>
-          <w:numId w:val="1001"/>
-        </w:numPr>
-      </w:pPr>
-      <w:r>
-        <w:t xml:space="preserve">Third Autor</w:t>
-      </w:r>
-      <m:oMath>
-        <m:sSup>
-          <m:e>
-            <m:r>
-              <m:t>​</m:t>
-            </m:r>
-          </m:e>
-          <m:sup>
-            <m:r>
-              <m:t>3</m:t>
-            </m:r>
-            <m:r>
-              <m:rPr>
-                <m:sty m:val="p"/>
-              </m:rPr>
-              <m:t>,</m:t>
-            </m:r>
-            <m:r>
-              <m:rPr>
-                <m:sty m:val="p"/>
-              </m:rPr>
-              <m:t>†</m:t>
-            </m:r>
-          </m:sup>
-        </m:sSup>
-      </m:oMath>
-      <w:r>
-        <w:t xml:space="preserve">;</w:t>
-      </w:r>
-    </w:p>
-    <w:p>
-      <w:pPr>
-        <w:pStyle w:val="Compact"/>
-        <w:numPr>
-          <w:ilvl w:val="0"/>
-          <w:numId w:val="1001"/>
-        </w:numPr>
-      </w:pPr>
-      <w:r>
-        <w:t xml:space="preserve">Last Author</w:t>
-      </w:r>
-      <m:oMath>
-        <m:sSup>
-          <m:e>
-            <m:r>
-              <m:t>​</m:t>
-            </m:r>
-          </m:e>
-          <m:sup>
-            <m:r>
-              <m:t>1</m:t>
-            </m:r>
-            <m:r>
-              <m:rPr>
-                <m:sty m:val="p"/>
-              </m:rPr>
-              <m:t>,</m:t>
-            </m:r>
-            <m:r>
-              <m:t>2</m:t>
-            </m:r>
-            <m:r>
-              <m:rPr>
-                <m:sty m:val="p"/>
-              </m:rPr>
-              <m:t>,</m:t>
-            </m:r>
-            <m:r>
-              <m:rPr>
-                <m:sty m:val="p"/>
-              </m:rPr>
               <m:t>∧</m:t>
             </m:r>
           </m:sup>
         </m:sSup>
       </m:oMath>
+      <w:r>
+        <w:t xml:space="preserve"> </w:t>
+      </w:r>
+      <w:r>
+        <w:t xml:space="preserve">(ORCID: 0009-0002-8718-3593)</w:t>
+      </w:r>
     </w:p>
     <w:p>
       <w:pPr>
@@ -322,43 +171,12 @@
         </w:numPr>
       </w:pPr>
       <w:r>
-        <w:t xml:space="preserve">Another Affiliation, Athens, GA, USA.</w:t>
-      </w:r>
-    </w:p>
-    <w:p>
-      <w:pPr>
-        <w:pStyle w:val="Compact"/>
-        <w:numPr>
-          <w:ilvl w:val="0"/>
-          <w:numId w:val="1002"/>
-        </w:numPr>
-      </w:pPr>
-      <w:r>
-        <w:t xml:space="preserve">Yet another Affiliation.</w:t>
+        <w:t xml:space="preserve">Center for Ecology of Infectious Diseases, Athens, GA, USA.</w:t>
       </w:r>
     </w:p>
     <w:p>
       <w:pPr>
         <w:pStyle w:val="FirstParagraph"/>
-      </w:pPr>
-      <m:oMath>
-        <m:r>
-          <m:rPr>
-            <m:sty m:val="p"/>
-          </m:rPr>
-          <m:t>*</m:t>
-        </m:r>
-      </m:oMath>
-      <w:r>
-        <w:t xml:space="preserve"> </w:t>
-      </w:r>
-      <w:r>
-        <w:t xml:space="preserve">These authors contributed equally to this work.</w:t>
-      </w:r>
-    </w:p>
-    <w:p>
-      <w:pPr>
-        <w:pStyle w:val="BodyText"/>
       </w:pPr>
       <m:oMath>
         <m:r>
@@ -372,7 +190,7 @@
         <w:t xml:space="preserve"> </w:t>
       </w:r>
       <w:r>
-        <w:t xml:space="preserve">Corresponding author: some@email.com</w:t>
+        <w:t xml:space="preserve">Corresponding author: atc10260@uga.edu</w:t>
       </w:r>
     </w:p>
     <w:p>
@@ -397,7 +215,7 @@
         <w:t xml:space="preserve"> </w:t>
       </w:r>
       <w:r>
-        <w:t xml:space="preserve">author’s own and don’t reflect their employer.</w:t>
+        <w:t xml:space="preserve">author’s own and don’t reflect those of the University of Georgia.</w:t>
       </w:r>
     </w:p>
     <w:p>
@@ -499,11 +317,98 @@
         <w:pStyle w:val="FirstParagraph"/>
       </w:pPr>
       <w:r>
+        <w:t xml:space="preserve">Option 1:</w:t>
+      </w:r>
+    </w:p>
+    <w:p>
+      <w:pPr>
+        <w:pStyle w:val="BodyText"/>
+      </w:pPr>
+      <w:r>
+        <w:t xml:space="preserve">Can I make a flu forecast for this season? When I compare my work to the actual data, will it hold up?</w:t>
+      </w:r>
+    </w:p>
+    <w:p>
+      <w:pPr>
+        <w:pStyle w:val="BodyText"/>
+      </w:pPr>
+      <w:r>
+        <w:t xml:space="preserve">Option 2:</w:t>
+      </w:r>
+    </w:p>
+    <w:p>
+      <w:pPr>
+        <w:pStyle w:val="BodyText"/>
+      </w:pPr>
+      <w:r>
+        <w:t xml:space="preserve">What is the prevalence of poor mental health? Is poor mental health associated with a positive covid test?</w:t>
+      </w:r>
+    </w:p>
+    <w:p>
+      <w:pPr>
+        <w:pStyle w:val="BodyText"/>
+      </w:pPr>
+      <w:r>
+        <w:t xml:space="preserve">Factors studied will include hours of sleep, reported depressed mood, reported trouble sleeping, recent exercise, and reported social/emotional support.</w:t>
+      </w:r>
+    </w:p>
+    <w:p>
+      <w:pPr>
+        <w:pStyle w:val="BodyText"/>
+      </w:pPr>
+      <w:r>
+        <w:t xml:space="preserve">To cite other work (important everywhere, but likely happens first in introduction), make sure your references are in the bibtex file specified in the YAML header above and have the right bibtex key. Then you can include like this:</w:t>
+      </w:r>
+    </w:p>
+    <w:p>
+      <w:pPr>
+        <w:pStyle w:val="BodyText"/>
+      </w:pPr>
+      <w:r>
+        <w:t xml:space="preserve">Examples of reproducible research projects can for instance be found in</w:t>
+      </w:r>
+      <w:r>
+        <w:t xml:space="preserve"> </w:t>
+      </w:r>
+      <w:r>
+        <w:t xml:space="preserve">(1,2)</w:t>
+      </w:r>
+      <w:r>
+        <w:t xml:space="preserve">.</w:t>
+      </w:r>
+    </w:p>
+    <w:p>
+      <w:r>
+        <w:br w:type="page"/>
+      </w:r>
+    </w:p>
+    <w:bookmarkEnd w:id="25"/>
+    <w:bookmarkEnd w:id="26"/>
+    <w:bookmarkStart w:id="36" w:name="methods"/>
+    <w:p>
+      <w:pPr>
+        <w:pStyle w:val="Heading1"/>
+      </w:pPr>
+      <w:r>
+        <w:t xml:space="preserve">3. Methods</w:t>
+      </w:r>
+    </w:p>
+    <w:p>
+      <w:pPr>
+        <w:pStyle w:val="FirstParagraph"/>
+      </w:pPr>
+      <w:r>
         <w:rPr>
           <w:i/>
           <w:iCs/>
         </w:rPr>
-        <w:t xml:space="preserve">State the research questions you plan to answer with this analysis.</w:t>
+        <w:t xml:space="preserve">Describe your methods. That should describe the data, the cleaning processes, and the analysis approaches. You might want to provide a shorter description here and all the details in the supplement.</w:t>
+      </w:r>
+      <w:r>
+        <w:t xml:space="preserve"> </w:t>
+      </w:r>
+      <w:r>
+        <w:t xml:space="preserve">Option 1:</w:t>
       </w:r>
     </w:p>
     <w:p>
@@ -511,7 +416,21 @@
         <w:pStyle w:val="BodyText"/>
       </w:pPr>
       <w:r>
-        <w:t xml:space="preserve">To cite other work (important everywhere, but likely happens first in introduction), make sure your references are in the bibtex file specified in the YAML header above and have the right bibtex key. Then you can include like this:</w:t>
+        <w:t xml:space="preserve">Data for this project would be using positive infleunza case counts, which are listed weekly from CDC’s</w:t>
+      </w:r>
+      <w:r>
+        <w:t xml:space="preserve"> </w:t>
+      </w:r>
+      <w:hyperlink r:id="rId27">
+        <w:r>
+          <w:rPr>
+            <w:rStyle w:val="Hyperlink"/>
+          </w:rPr>
+          <w:t xml:space="preserve">FluView</w:t>
+        </w:r>
+      </w:hyperlink>
+      <w:r>
+        <w:t xml:space="preserve">. This data is updated weekly, and extends years backwards. Other useful measures are available, such as hospitalizations. I would need to obtain number from each prior week going backawards, I’m not sure if I’d have to do this manually or if there’s a consolidated form somewhere. Several people in my lab do forecasting, and I’m hoping to learn enough that I can be caught up to speed on their reserach projects. I plan to use and ARIMA model and a weighted interval score to evaluate my work. I’m currently taking Time Series in the statistics department, so I’m hoping as the semester progresses I will learn more about this modeling technique.</w:t>
       </w:r>
     </w:p>
     <w:p>
@@ -519,47 +438,18 @@
         <w:pStyle w:val="BodyText"/>
       </w:pPr>
       <w:r>
-        <w:t xml:space="preserve">Examples of reproducible research projects can for instance be found in</w:t>
-      </w:r>
-      <w:r>
-        <w:t xml:space="preserve"> </w:t>
-      </w:r>
-      <w:r>
-        <w:t xml:space="preserve">(1,2)</w:t>
-      </w:r>
-      <w:r>
-        <w:t xml:space="preserve">.</w:t>
-      </w:r>
-    </w:p>
-    <w:p>
-      <w:r>
-        <w:br w:type="page"/>
-      </w:r>
-    </w:p>
-    <w:bookmarkEnd w:id="25"/>
-    <w:bookmarkEnd w:id="26"/>
-    <w:bookmarkStart w:id="35" w:name="methods"/>
-    <w:p>
-      <w:pPr>
-        <w:pStyle w:val="Heading1"/>
-      </w:pPr>
-      <w:r>
-        <w:t xml:space="preserve">3. Methods</w:t>
-      </w:r>
-    </w:p>
-    <w:p>
-      <w:pPr>
-        <w:pStyle w:val="FirstParagraph"/>
-      </w:pPr>
-      <w:r>
-        <w:rPr>
-          <w:i/>
-          <w:iCs/>
-        </w:rPr>
-        <w:t xml:space="preserve">Describe your methods. That should describe the data, the cleaning processes, and the analysis approaches. You might want to provide a shorter description here and all the details in the supplement.</w:t>
-      </w:r>
-    </w:p>
-    <w:bookmarkStart w:id="31" w:name="schematic-of-workflow"/>
+        <w:t xml:space="preserve">Option 2:</w:t>
+      </w:r>
+    </w:p>
+    <w:p>
+      <w:pPr>
+        <w:pStyle w:val="BodyText"/>
+      </w:pPr>
+      <w:r>
+        <w:t xml:space="preserve">Data for this potential project would be using survey data from the National Health Interview Survey, produced by IPUMS through the University of Minnesota. This data was collected among United States residents of all ages and genders from 2019 - 2022 in the United States. There’s 151406 observations and 47 vairables. I would select variables I need, including creating new ones, and using the survey design variables. I would create models (basic and adjusted) to study association (generating prevelance ratios with CIs) between mental health factors (hours of sleep, feeling depressed mood, amount of social and emotional support, trouble sleeping, recent exercise) with a postiive covid test result. I will generate tables and plots for all results.</w:t>
+      </w:r>
+    </w:p>
+    <w:bookmarkStart w:id="32" w:name="schematic-of-workflow"/>
     <w:p>
       <w:pPr>
         <w:pStyle w:val="Heading2"/>
@@ -627,7 +517,7 @@
       <w:tr>
         <w:tc>
           <w:tcPr/>
-          <w:bookmarkStart w:id="30" w:name="fig-schematic"/>
+          <w:bookmarkStart w:id="31" w:name="fig-schematic"/>
           <w:p>
             <w:pPr>
               <w:pStyle w:val="Compact"/>
@@ -638,18 +528,18 @@
                 <wp:inline>
                   <wp:extent cx="5334000" cy="4978399"/>
                   <wp:effectExtent b="0" l="0" r="0" t="0"/>
-                  <wp:docPr descr="" title="" id="28" name="Picture"/>
+                  <wp:docPr descr="" title="" id="29" name="Picture"/>
                   <a:graphic>
                     <a:graphicData uri="http://schemas.openxmlformats.org/drawingml/2006/picture">
                       <pic:pic>
                         <pic:nvPicPr>
-                          <pic:cNvPr descr="../../assets/antigen-recognition.png" id="29" name="Picture"/>
+                          <pic:cNvPr descr="../../assets/antigen-recognition.png" id="30" name="Picture"/>
                           <pic:cNvPicPr>
                             <a:picLocks noChangeArrowheads="1" noChangeAspect="1"/>
                           </pic:cNvPicPr>
                         </pic:nvPicPr>
                         <pic:blipFill>
-                          <a:blip r:embed="rId27"/>
+                          <a:blip r:embed="rId28"/>
                           <a:stretch>
                             <a:fillRect/>
                           </a:stretch>
@@ -689,12 +579,12 @@
               <w:t xml:space="preserve">Figure 1: A figure that is manually generated and shows some overview/schematic. This has nothing to do with the data, it’s just a random one from one of our projects I found and placed here.</w:t>
             </w:r>
           </w:p>
-          <w:bookmarkEnd w:id="30"/>
+          <w:bookmarkEnd w:id="31"/>
         </w:tc>
       </w:tr>
     </w:tbl>
-    <w:bookmarkEnd w:id="31"/>
-    <w:bookmarkStart w:id="32" w:name="data-aquisition"/>
+    <w:bookmarkEnd w:id="32"/>
+    <w:bookmarkStart w:id="33" w:name="data-aquisition"/>
     <w:p>
       <w:pPr>
         <w:pStyle w:val="Heading2"/>
@@ -715,8 +605,8 @@
         <w:t xml:space="preserve">As applicable, explain where and how you got the data. If you directly import the data from an online source, you can combine this section with the next.</w:t>
       </w:r>
     </w:p>
-    <w:bookmarkEnd w:id="32"/>
-    <w:bookmarkStart w:id="33" w:name="data-import-and-cleaning"/>
+    <w:bookmarkEnd w:id="33"/>
+    <w:bookmarkStart w:id="34" w:name="data-import-and-cleaning"/>
     <w:p>
       <w:pPr>
         <w:pStyle w:val="Heading2"/>
@@ -737,8 +627,1049 @@
         <w:t xml:space="preserve">Write code that reads in the file and cleans it so it’s ready for analysis. Since this will be fairly long code for most datasets, it might be a good idea to have it in one or several R scripts. If that is the case, explain here briefly what kind of cleaning/processing you do, and provide more details and well documented code somewhere (e.g. as supplement in a paper). All materials, including files that contain code, should be commented well so everyone can follow along.</w:t>
       </w:r>
     </w:p>
-    <w:bookmarkEnd w:id="33"/>
-    <w:bookmarkStart w:id="34" w:name="statistical-analysis"/>
+    <w:p>
+      <w:pPr>
+        <w:pStyle w:val="SourceCode"/>
+      </w:pPr>
+      <w:r>
+        <w:rPr>
+          <w:rStyle w:val="NormalTok"/>
+        </w:rPr>
+        <w:t xml:space="preserve">data_original </w:t>
+      </w:r>
+      <w:r>
+        <w:rPr>
+          <w:rStyle w:val="OtherTok"/>
+        </w:rPr>
+        <w:t xml:space="preserve">&lt;-</w:t>
+      </w:r>
+      <w:r>
+        <w:rPr>
+          <w:rStyle w:val="NormalTok"/>
+        </w:rPr>
+        <w:t xml:space="preserve"> </w:t>
+      </w:r>
+      <w:r>
+        <w:rPr>
+          <w:rStyle w:val="FunctionTok"/>
+        </w:rPr>
+        <w:t xml:space="preserve">readRDS</w:t>
+      </w:r>
+      <w:r>
+        <w:rPr>
+          <w:rStyle w:val="NormalTok"/>
+        </w:rPr>
+        <w:t xml:space="preserve">(</w:t>
+      </w:r>
+      <w:r>
+        <w:rPr>
+          <w:rStyle w:val="FunctionTok"/>
+        </w:rPr>
+        <w:t xml:space="preserve">here</w:t>
+      </w:r>
+      <w:r>
+        <w:rPr>
+          <w:rStyle w:val="NormalTok"/>
+        </w:rPr>
+        <w:t xml:space="preserve">(</w:t>
+      </w:r>
+      <w:r>
+        <w:rPr>
+          <w:rStyle w:val="StringTok"/>
+        </w:rPr>
+        <w:t xml:space="preserve">"data"</w:t>
+      </w:r>
+      <w:r>
+        <w:rPr>
+          <w:rStyle w:val="NormalTok"/>
+        </w:rPr>
+        <w:t xml:space="preserve">, </w:t>
+      </w:r>
+      <w:r>
+        <w:rPr>
+          <w:rStyle w:val="StringTok"/>
+        </w:rPr>
+        <w:t xml:space="preserve">"NHIS_COVID.rds"</w:t>
+      </w:r>
+      <w:r>
+        <w:rPr>
+          <w:rStyle w:val="NormalTok"/>
+        </w:rPr>
+        <w:t xml:space="preserve">))</w:t>
+      </w:r>
+      <w:r>
+        <w:br/>
+      </w:r>
+      <w:r>
+        <w:rPr>
+          <w:rStyle w:val="NormalTok"/>
+        </w:rPr>
+        <w:t xml:space="preserve">data2 </w:t>
+      </w:r>
+      <w:r>
+        <w:rPr>
+          <w:rStyle w:val="OtherTok"/>
+        </w:rPr>
+        <w:t xml:space="preserve">&lt;-</w:t>
+      </w:r>
+      <w:r>
+        <w:rPr>
+          <w:rStyle w:val="NormalTok"/>
+        </w:rPr>
+        <w:t xml:space="preserve"> labelled</w:t>
+      </w:r>
+      <w:r>
+        <w:rPr>
+          <w:rStyle w:val="SpecialCharTok"/>
+        </w:rPr>
+        <w:t xml:space="preserve">::</w:t>
+      </w:r>
+      <w:r>
+        <w:rPr>
+          <w:rStyle w:val="FunctionTok"/>
+        </w:rPr>
+        <w:t xml:space="preserve">remove_val_labels</w:t>
+      </w:r>
+      <w:r>
+        <w:rPr>
+          <w:rStyle w:val="NormalTok"/>
+        </w:rPr>
+        <w:t xml:space="preserve">(data_original)</w:t>
+      </w:r>
+      <w:r>
+        <w:br/>
+      </w:r>
+      <w:r>
+        <w:rPr>
+          <w:rStyle w:val="FunctionTok"/>
+        </w:rPr>
+        <w:t xml:space="preserve">summary</w:t>
+      </w:r>
+      <w:r>
+        <w:rPr>
+          <w:rStyle w:val="NormalTok"/>
+        </w:rPr>
+        <w:t xml:space="preserve">(data2)</w:t>
+      </w:r>
+    </w:p>
+    <w:p>
+      <w:pPr>
+        <w:pStyle w:val="SourceCode"/>
+      </w:pPr>
+      <w:r>
+        <w:rPr>
+          <w:rStyle w:val="VerbatimChar"/>
+        </w:rPr>
+        <w:t xml:space="preserve">      YEAR          STRATA           PSU             PERNUM     </w:t>
+      </w:r>
+      <w:r>
+        <w:br/>
+      </w:r>
+      <w:r>
+        <w:rPr>
+          <w:rStyle w:val="VerbatimChar"/>
+        </w:rPr>
+        <w:t xml:space="preserve"> Min.   :2019   Min.   :100.0   Min.   :  1.00   Min.   :1.000  </w:t>
+      </w:r>
+      <w:r>
+        <w:br/>
+      </w:r>
+      <w:r>
+        <w:rPr>
+          <w:rStyle w:val="VerbatimChar"/>
+        </w:rPr>
+        <w:t xml:space="preserve"> 1st Qu.:2019   1st Qu.:111.0   1st Qu.:  8.00   1st Qu.:1.000  </w:t>
+      </w:r>
+      <w:r>
+        <w:br/>
+      </w:r>
+      <w:r>
+        <w:rPr>
+          <w:rStyle w:val="VerbatimChar"/>
+        </w:rPr>
+        <w:t xml:space="preserve"> Median :2020   Median :125.0   Median : 23.00   Median :1.000  </w:t>
+      </w:r>
+      <w:r>
+        <w:br/>
+      </w:r>
+      <w:r>
+        <w:rPr>
+          <w:rStyle w:val="VerbatimChar"/>
+        </w:rPr>
+        <w:t xml:space="preserve"> Mean   :2020   Mean   :125.4   Mean   : 31.13   Mean   :1.174  </w:t>
+      </w:r>
+      <w:r>
+        <w:br/>
+      </w:r>
+      <w:r>
+        <w:rPr>
+          <w:rStyle w:val="VerbatimChar"/>
+        </w:rPr>
+        <w:t xml:space="preserve"> 3rd Qu.:2021   3rd Qu.:139.0   3rd Qu.: 48.00   3rd Qu.:1.000  </w:t>
+      </w:r>
+      <w:r>
+        <w:br/>
+      </w:r>
+      <w:r>
+        <w:rPr>
+          <w:rStyle w:val="VerbatimChar"/>
+        </w:rPr>
+        <w:t xml:space="preserve"> Max.   :2022   Max.   :151.0   Max.   :153.00   Max.   :2.000  </w:t>
+      </w:r>
+      <w:r>
+        <w:br/>
+      </w:r>
+      <w:r>
+        <w:rPr>
+          <w:rStyle w:val="VerbatimChar"/>
+        </w:rPr>
+        <w:t xml:space="preserve">                                                                </w:t>
+      </w:r>
+      <w:r>
+        <w:br/>
+      </w:r>
+      <w:r>
+        <w:rPr>
+          <w:rStyle w:val="VerbatimChar"/>
+        </w:rPr>
+        <w:t xml:space="preserve">   SAMPWEIGHT            AGE              SEX           SEXORIEN    </w:t>
+      </w:r>
+      <w:r>
+        <w:br/>
+      </w:r>
+      <w:r>
+        <w:rPr>
+          <w:rStyle w:val="VerbatimChar"/>
+        </w:rPr>
+        <w:t xml:space="preserve"> Min.   :   396.2   Min.   :  0.00   Min.   :1.000   Min.   :0.000  </w:t>
+      </w:r>
+      <w:r>
+        <w:br/>
+      </w:r>
+      <w:r>
+        <w:rPr>
+          <w:rStyle w:val="VerbatimChar"/>
+        </w:rPr>
+        <w:t xml:space="preserve"> 1st Qu.:  4417.0   1st Qu.: 24.00   1st Qu.:1.000   1st Qu.:2.000  </w:t>
+      </w:r>
+      <w:r>
+        <w:br/>
+      </w:r>
+      <w:r>
+        <w:rPr>
+          <w:rStyle w:val="VerbatimChar"/>
+        </w:rPr>
+        <w:t xml:space="preserve"> Median :  7054.3   Median : 45.00   Median :2.000   Median :2.000  </w:t>
+      </w:r>
+      <w:r>
+        <w:br/>
+      </w:r>
+      <w:r>
+        <w:rPr>
+          <w:rStyle w:val="VerbatimChar"/>
+        </w:rPr>
+        <w:t xml:space="preserve"> Mean   :  8601.8   Mean   : 45.74   Mean   :1.532   Mean   :1.783  </w:t>
+      </w:r>
+      <w:r>
+        <w:br/>
+      </w:r>
+      <w:r>
+        <w:rPr>
+          <w:rStyle w:val="VerbatimChar"/>
+        </w:rPr>
+        <w:t xml:space="preserve"> 3rd Qu.: 10733.0   3rd Qu.: 64.00   3rd Qu.:2.000   3rd Qu.:2.000  </w:t>
+      </w:r>
+      <w:r>
+        <w:br/>
+      </w:r>
+      <w:r>
+        <w:rPr>
+          <w:rStyle w:val="VerbatimChar"/>
+        </w:rPr>
+        <w:t xml:space="preserve"> Max.   :122902.9   Max.   :999.00   Max.   :9.000   Max.   :8.000  </w:t>
+      </w:r>
+      <w:r>
+        <w:br/>
+      </w:r>
+      <w:r>
+        <w:rPr>
+          <w:rStyle w:val="VerbatimChar"/>
+        </w:rPr>
+        <w:t xml:space="preserve">                                                                    </w:t>
+      </w:r>
+      <w:r>
+        <w:br/>
+      </w:r>
+      <w:r>
+        <w:rPr>
+          <w:rStyle w:val="VerbatimChar"/>
+        </w:rPr>
+        <w:t xml:space="preserve">    RACENEW       HISPETH           EDUC         OWNERSHIP        LOWRENT      </w:t>
+      </w:r>
+      <w:r>
+        <w:br/>
+      </w:r>
+      <w:r>
+        <w:rPr>
+          <w:rStyle w:val="VerbatimChar"/>
+        </w:rPr>
+        <w:t xml:space="preserve"> Min.   :100   Min.   :10.00   Min.   :  0.0   Min.   :10.00   Min.   :0.0000  </w:t>
+      </w:r>
+      <w:r>
+        <w:br/>
+      </w:r>
+      <w:r>
+        <w:rPr>
+          <w:rStyle w:val="VerbatimChar"/>
+        </w:rPr>
+        <w:t xml:space="preserve"> 1st Qu.:100   1st Qu.:10.00   1st Qu.:103.0   1st Qu.:10.00   1st Qu.:0.0000  </w:t>
+      </w:r>
+      <w:r>
+        <w:br/>
+      </w:r>
+      <w:r>
+        <w:rPr>
+          <w:rStyle w:val="VerbatimChar"/>
+        </w:rPr>
+        <w:t xml:space="preserve"> Median :100   Median :10.00   Median :301.0   Median :10.00   Median :0.0000  </w:t>
+      </w:r>
+      <w:r>
+        <w:br/>
+      </w:r>
+      <w:r>
+        <w:rPr>
+          <w:rStyle w:val="VerbatimChar"/>
+        </w:rPr>
+        <w:t xml:space="preserve"> Mean   :194   Mean   :14.23   Mean   :251.6   Mean   :16.27   Mean   :0.3423  </w:t>
+      </w:r>
+      <w:r>
+        <w:br/>
+      </w:r>
+      <w:r>
+        <w:rPr>
+          <w:rStyle w:val="VerbatimChar"/>
+        </w:rPr>
+        <w:t xml:space="preserve"> 3rd Qu.:200   3rd Qu.:10.00   3rd Qu.:400.0   3rd Qu.:20.00   3rd Qu.:1.0000  </w:t>
+      </w:r>
+      <w:r>
+        <w:br/>
+      </w:r>
+      <w:r>
+        <w:rPr>
+          <w:rStyle w:val="VerbatimChar"/>
+        </w:rPr>
+        <w:t xml:space="preserve"> Max.   :999   Max.   :93.00   Max.   :999.0   Max.   :99.00   Max.   :9.0000  </w:t>
+      </w:r>
+      <w:r>
+        <w:br/>
+      </w:r>
+      <w:r>
+        <w:rPr>
+          <w:rStyle w:val="VerbatimChar"/>
+        </w:rPr>
+        <w:t xml:space="preserve">                                                                               </w:t>
+      </w:r>
+      <w:r>
+        <w:br/>
+      </w:r>
+      <w:r>
+        <w:rPr>
+          <w:rStyle w:val="VerbatimChar"/>
+        </w:rPr>
+        <w:t xml:space="preserve">   HINOTCOVE       HIPRIVATEE       HICHIPE         HIMILITE    </w:t>
+      </w:r>
+      <w:r>
+        <w:br/>
+      </w:r>
+      <w:r>
+        <w:rPr>
+          <w:rStyle w:val="VerbatimChar"/>
+        </w:rPr>
+        <w:t xml:space="preserve"> Min.   :1.000   Min.   :1.000   Min.   :10.00   Min.   :10.00  </w:t>
+      </w:r>
+      <w:r>
+        <w:br/>
+      </w:r>
+      <w:r>
+        <w:rPr>
+          <w:rStyle w:val="VerbatimChar"/>
+        </w:rPr>
+        <w:t xml:space="preserve"> 1st Qu.:1.000   1st Qu.:1.000   1st Qu.:10.00   1st Qu.:10.00  </w:t>
+      </w:r>
+      <w:r>
+        <w:br/>
+      </w:r>
+      <w:r>
+        <w:rPr>
+          <w:rStyle w:val="VerbatimChar"/>
+        </w:rPr>
+        <w:t xml:space="preserve"> Median :1.000   Median :2.000   Median :10.00   Median :10.00  </w:t>
+      </w:r>
+      <w:r>
+        <w:br/>
+      </w:r>
+      <w:r>
+        <w:rPr>
+          <w:rStyle w:val="VerbatimChar"/>
+        </w:rPr>
+        <w:t xml:space="preserve"> Mean   :1.097   Mean   :1.655   Mean   :10.42   Mean   :11.17  </w:t>
+      </w:r>
+      <w:r>
+        <w:br/>
+      </w:r>
+      <w:r>
+        <w:rPr>
+          <w:rStyle w:val="VerbatimChar"/>
+        </w:rPr>
+        <w:t xml:space="preserve"> 3rd Qu.:1.000   3rd Qu.:2.000   3rd Qu.:10.00   3rd Qu.:10.00  </w:t>
+      </w:r>
+      <w:r>
+        <w:br/>
+      </w:r>
+      <w:r>
+        <w:rPr>
+          <w:rStyle w:val="VerbatimChar"/>
+        </w:rPr>
+        <w:t xml:space="preserve"> Max.   :9.000   Max.   :9.000   Max.   :99.00   Max.   :99.00  </w:t>
+      </w:r>
+      <w:r>
+        <w:br/>
+      </w:r>
+      <w:r>
+        <w:rPr>
+          <w:rStyle w:val="VerbatimChar"/>
+        </w:rPr>
+        <w:t xml:space="preserve">                                                                </w:t>
+      </w:r>
+      <w:r>
+        <w:br/>
+      </w:r>
+      <w:r>
+        <w:rPr>
+          <w:rStyle w:val="VerbatimChar"/>
+        </w:rPr>
+        <w:t xml:space="preserve">   HIOTHGOVE        HIMCAIDE        HIMCAREE         HIHSE      </w:t>
+      </w:r>
+      <w:r>
+        <w:br/>
+      </w:r>
+      <w:r>
+        <w:rPr>
+          <w:rStyle w:val="VerbatimChar"/>
+        </w:rPr>
+        <w:t xml:space="preserve"> Min.   :10.00   Min.   :1.000   Min.   :0.000   Min.   :1.000  </w:t>
+      </w:r>
+      <w:r>
+        <w:br/>
+      </w:r>
+      <w:r>
+        <w:rPr>
+          <w:rStyle w:val="VerbatimChar"/>
+        </w:rPr>
+        <w:t xml:space="preserve"> 1st Qu.:10.00   1st Qu.:1.000   1st Qu.:1.000   1st Qu.:1.000  </w:t>
+      </w:r>
+      <w:r>
+        <w:br/>
+      </w:r>
+      <w:r>
+        <w:rPr>
+          <w:rStyle w:val="VerbatimChar"/>
+        </w:rPr>
+        <w:t xml:space="preserve"> Median :10.00   Median :1.000   Median :1.000   Median :1.000  </w:t>
+      </w:r>
+      <w:r>
+        <w:br/>
+      </w:r>
+      <w:r>
+        <w:rPr>
+          <w:rStyle w:val="VerbatimChar"/>
+        </w:rPr>
+        <w:t xml:space="preserve"> Mean   :10.36   Mean   :1.168   Mean   :1.074   Mean   :1.032  </w:t>
+      </w:r>
+      <w:r>
+        <w:br/>
+      </w:r>
+      <w:r>
+        <w:rPr>
+          <w:rStyle w:val="VerbatimChar"/>
+        </w:rPr>
+        <w:t xml:space="preserve"> 3rd Qu.:10.00   3rd Qu.:1.000   3rd Qu.:2.000   3rd Qu.:1.000  </w:t>
+      </w:r>
+      <w:r>
+        <w:br/>
+      </w:r>
+      <w:r>
+        <w:rPr>
+          <w:rStyle w:val="VerbatimChar"/>
+        </w:rPr>
+        <w:t xml:space="preserve"> Max.   :99.00   Max.   :9.000   Max.   :9.000   Max.   :9.000  </w:t>
+      </w:r>
+      <w:r>
+        <w:br/>
+      </w:r>
+      <w:r>
+        <w:rPr>
+          <w:rStyle w:val="VerbatimChar"/>
+        </w:rPr>
+        <w:t xml:space="preserve">                                                                </w:t>
+      </w:r>
+      <w:r>
+        <w:br/>
+      </w:r>
+      <w:r>
+        <w:rPr>
+          <w:rStyle w:val="VerbatimChar"/>
+        </w:rPr>
+        <w:t xml:space="preserve">   ASTHATAKYR        ASTHERYR         IMSPCHC         CIGDAYMO    </w:t>
+      </w:r>
+      <w:r>
+        <w:br/>
+      </w:r>
+      <w:r>
+        <w:rPr>
+          <w:rStyle w:val="VerbatimChar"/>
+        </w:rPr>
+        <w:t xml:space="preserve"> Min.   :0.0000   Min.   :0.0000   Min.   :0.00    Min.   : 0.00  </w:t>
+      </w:r>
+      <w:r>
+        <w:br/>
+      </w:r>
+      <w:r>
+        <w:rPr>
+          <w:rStyle w:val="VerbatimChar"/>
+        </w:rPr>
+        <w:t xml:space="preserve"> 1st Qu.:0.0000   1st Qu.:0.0000   1st Qu.:0.00    1st Qu.:96.00  </w:t>
+      </w:r>
+      <w:r>
+        <w:br/>
+      </w:r>
+      <w:r>
+        <w:rPr>
+          <w:rStyle w:val="VerbatimChar"/>
+        </w:rPr>
+        <w:t xml:space="preserve"> Median :0.0000   Median :0.0000   Median :1.00    Median :96.00  </w:t>
+      </w:r>
+      <w:r>
+        <w:br/>
+      </w:r>
+      <w:r>
+        <w:rPr>
+          <w:rStyle w:val="VerbatimChar"/>
+        </w:rPr>
+        <w:t xml:space="preserve"> Mean   :0.1656   Mean   :0.1406   Mean   :0.73    Mean   :94.24  </w:t>
+      </w:r>
+      <w:r>
+        <w:br/>
+      </w:r>
+      <w:r>
+        <w:rPr>
+          <w:rStyle w:val="VerbatimChar"/>
+        </w:rPr>
+        <w:t xml:space="preserve"> 3rd Qu.:0.0000   3rd Qu.:0.0000   3rd Qu.:1.00    3rd Qu.:96.00  </w:t>
+      </w:r>
+      <w:r>
+        <w:br/>
+      </w:r>
+      <w:r>
+        <w:rPr>
+          <w:rStyle w:val="VerbatimChar"/>
+        </w:rPr>
+        <w:t xml:space="preserve"> Max.   :9.0000   Max.   :9.0000   Max.   :9.00    Max.   :99.00  </w:t>
+      </w:r>
+      <w:r>
+        <w:br/>
+      </w:r>
+      <w:r>
+        <w:rPr>
+          <w:rStyle w:val="VerbatimChar"/>
+        </w:rPr>
+        <w:t xml:space="preserve">                                   NA's   :41190                  </w:t>
+      </w:r>
+      <w:r>
+        <w:br/>
+      </w:r>
+      <w:r>
+        <w:rPr>
+          <w:rStyle w:val="VerbatimChar"/>
+        </w:rPr>
+        <w:t xml:space="preserve">  SMOKFREQNOW       SMKLSEV       SMKLSFREQNOW        ECIGEV     </w:t>
+      </w:r>
+      <w:r>
+        <w:br/>
+      </w:r>
+      <w:r>
+        <w:rPr>
+          <w:rStyle w:val="VerbatimChar"/>
+        </w:rPr>
+        <w:t xml:space="preserve"> Min.   :0.000   Min.   :0.000   Min.   :0.0000   Min.   :0.000  </w:t>
+      </w:r>
+      <w:r>
+        <w:br/>
+      </w:r>
+      <w:r>
+        <w:rPr>
+          <w:rStyle w:val="VerbatimChar"/>
+        </w:rPr>
+        <w:t xml:space="preserve"> 1st Qu.:0.000   1st Qu.:1.000   1st Qu.:0.0000   1st Qu.:1.000  </w:t>
+      </w:r>
+      <w:r>
+        <w:br/>
+      </w:r>
+      <w:r>
+        <w:rPr>
+          <w:rStyle w:val="VerbatimChar"/>
+        </w:rPr>
+        <w:t xml:space="preserve"> Median :0.000   Median :1.000   Median :0.0000   Median :1.000  </w:t>
+      </w:r>
+      <w:r>
+        <w:br/>
+      </w:r>
+      <w:r>
+        <w:rPr>
+          <w:rStyle w:val="VerbatimChar"/>
+        </w:rPr>
+        <w:t xml:space="preserve"> Mean   :0.466   Mean   :1.014   Mean   :0.2871   Mean   :1.052  </w:t>
+      </w:r>
+      <w:r>
+        <w:br/>
+      </w:r>
+      <w:r>
+        <w:rPr>
+          <w:rStyle w:val="VerbatimChar"/>
+        </w:rPr>
+        <w:t xml:space="preserve"> 3rd Qu.:1.000   3rd Qu.:1.000   3rd Qu.:0.0000   3rd Qu.:1.000  </w:t>
+      </w:r>
+      <w:r>
+        <w:br/>
+      </w:r>
+      <w:r>
+        <w:rPr>
+          <w:rStyle w:val="VerbatimChar"/>
+        </w:rPr>
+        <w:t xml:space="preserve"> Max.   :9.000   Max.   :9.000   Max.   :7.0000   Max.   :9.000  </w:t>
+      </w:r>
+      <w:r>
+        <w:br/>
+      </w:r>
+      <w:r>
+        <w:rPr>
+          <w:rStyle w:val="VerbatimChar"/>
+        </w:rPr>
+        <w:t xml:space="preserve">                                                                 </w:t>
+      </w:r>
+      <w:r>
+        <w:br/>
+      </w:r>
+      <w:r>
+        <w:rPr>
+          <w:rStyle w:val="VerbatimChar"/>
+        </w:rPr>
+        <w:t xml:space="preserve">     ECIGED         MOD10DMIN         VIG10DTP        PA18AER     </w:t>
+      </w:r>
+      <w:r>
+        <w:br/>
+      </w:r>
+      <w:r>
+        <w:rPr>
+          <w:rStyle w:val="VerbatimChar"/>
+        </w:rPr>
+        <w:t xml:space="preserve"> Min.   :0.0000   Min.   :  0.00   Min.   :0.00    Min.   :0.00   </w:t>
+      </w:r>
+      <w:r>
+        <w:br/>
+      </w:r>
+      <w:r>
+        <w:rPr>
+          <w:rStyle w:val="VerbatimChar"/>
+        </w:rPr>
+        <w:t xml:space="preserve"> 1st Qu.:0.0000   1st Qu.:  0.00   1st Qu.:0.00    1st Qu.:1.00   </w:t>
+      </w:r>
+      <w:r>
+        <w:br/>
+      </w:r>
+      <w:r>
+        <w:rPr>
+          <w:rStyle w:val="VerbatimChar"/>
+        </w:rPr>
+        <w:t xml:space="preserve"> Median :0.0000   Median : 20.00   Median :0.00    Median :2.00   </w:t>
+      </w:r>
+      <w:r>
+        <w:br/>
+      </w:r>
+      <w:r>
+        <w:rPr>
+          <w:rStyle w:val="VerbatimChar"/>
+        </w:rPr>
+        <w:t xml:space="preserve"> Mean   :0.3221   Mean   : 35.78   Mean   :0.39    Mean   :1.97   </w:t>
+      </w:r>
+      <w:r>
+        <w:br/>
+      </w:r>
+      <w:r>
+        <w:rPr>
+          <w:rStyle w:val="VerbatimChar"/>
+        </w:rPr>
+        <w:t xml:space="preserve"> 3rd Qu.:0.0000   3rd Qu.: 60.00   3rd Qu.:1.00    3rd Qu.:3.00   </w:t>
+      </w:r>
+      <w:r>
+        <w:br/>
+      </w:r>
+      <w:r>
+        <w:rPr>
+          <w:rStyle w:val="VerbatimChar"/>
+        </w:rPr>
+        <w:t xml:space="preserve"> Max.   :9.0000   Max.   :999.00   Max.   :9.00    Max.   :8.00   </w:t>
+      </w:r>
+      <w:r>
+        <w:br/>
+      </w:r>
+      <w:r>
+        <w:rPr>
+          <w:rStyle w:val="VerbatimChar"/>
+        </w:rPr>
+        <w:t xml:space="preserve">                  NA's   :78933    NA's   :78933   NA's   :78933  </w:t>
+      </w:r>
+      <w:r>
+        <w:br/>
+      </w:r>
+      <w:r>
+        <w:rPr>
+          <w:rStyle w:val="VerbatimChar"/>
+        </w:rPr>
+        <w:t xml:space="preserve">   PA18AERSTR       HRSLEEP         DEPFREQ       PHQSLEEP       CMPSUPPORT   </w:t>
+      </w:r>
+      <w:r>
+        <w:br/>
+      </w:r>
+      <w:r>
+        <w:rPr>
+          <w:rStyle w:val="VerbatimChar"/>
+        </w:rPr>
+        <w:t xml:space="preserve"> Min.   :0.00    Min.   : 0.00   Min.   :0.0   Min.   :0.00    Min.   :0.00   </w:t>
+      </w:r>
+      <w:r>
+        <w:br/>
+      </w:r>
+      <w:r>
+        <w:rPr>
+          <w:rStyle w:val="VerbatimChar"/>
+        </w:rPr>
+        <w:t xml:space="preserve"> 1st Qu.:1.00    1st Qu.: 6.00   1st Qu.:4.0   1st Qu.:0.00    1st Qu.:0.00   </w:t>
+      </w:r>
+      <w:r>
+        <w:br/>
+      </w:r>
+      <w:r>
+        <w:rPr>
+          <w:rStyle w:val="VerbatimChar"/>
+        </w:rPr>
+        <w:t xml:space="preserve"> Median :1.00    Median : 7.00   Median :5.0   Median :0.00    Median :2.00   </w:t>
+      </w:r>
+      <w:r>
+        <w:br/>
+      </w:r>
+      <w:r>
+        <w:rPr>
+          <w:rStyle w:val="VerbatimChar"/>
+        </w:rPr>
+        <w:t xml:space="preserve"> Mean   :2.02    Mean   : 8.38   Mean   :4.1   Mean   :1.89    Mean   :1.77   </w:t>
+      </w:r>
+      <w:r>
+        <w:br/>
+      </w:r>
+      <w:r>
+        <w:rPr>
+          <w:rStyle w:val="VerbatimChar"/>
+        </w:rPr>
+        <w:t xml:space="preserve"> 3rd Qu.:3.00    3rd Qu.: 8.00   3rd Qu.:5.0   3rd Qu.:3.00    3rd Qu.:3.00   </w:t>
+      </w:r>
+      <w:r>
+        <w:br/>
+      </w:r>
+      <w:r>
+        <w:rPr>
+          <w:rStyle w:val="VerbatimChar"/>
+        </w:rPr>
+        <w:t xml:space="preserve"> Max.   :8.00    Max.   :99.00   Max.   :9.0   Max.   :9.00    Max.   :9.00   </w:t>
+      </w:r>
+      <w:r>
+        <w:br/>
+      </w:r>
+      <w:r>
+        <w:rPr>
+          <w:rStyle w:val="VerbatimChar"/>
+        </w:rPr>
+        <w:t xml:space="preserve"> NA's   :78933   NA's   :78933                 NA's   :75101   NA's   :76305  </w:t>
+      </w:r>
+      <w:r>
+        <w:br/>
+      </w:r>
+      <w:r>
+        <w:rPr>
+          <w:rStyle w:val="VerbatimChar"/>
+        </w:rPr>
+        <w:t xml:space="preserve">    CVDDIAG         CVDTEST       CVDTESTRSLT       CVDSYMP     </w:t>
+      </w:r>
+      <w:r>
+        <w:br/>
+      </w:r>
+      <w:r>
+        <w:rPr>
+          <w:rStyle w:val="VerbatimChar"/>
+        </w:rPr>
+        <w:t xml:space="preserve"> Min.   :0.00    Min.   :0.00    Min.   :0.00    Min.   :0.0    </w:t>
+      </w:r>
+      <w:r>
+        <w:br/>
+      </w:r>
+      <w:r>
+        <w:rPr>
+          <w:rStyle w:val="VerbatimChar"/>
+        </w:rPr>
+        <w:t xml:space="preserve"> 1st Qu.:1.00    1st Qu.:1.00    1st Qu.:0.00    1st Qu.:0.0    </w:t>
+      </w:r>
+      <w:r>
+        <w:br/>
+      </w:r>
+      <w:r>
+        <w:rPr>
+          <w:rStyle w:val="VerbatimChar"/>
+        </w:rPr>
+        <w:t xml:space="preserve"> Median :1.00    Median :1.00    Median :1.00    Median :0.0    </w:t>
+      </w:r>
+      <w:r>
+        <w:br/>
+      </w:r>
+      <w:r>
+        <w:rPr>
+          <w:rStyle w:val="VerbatimChar"/>
+        </w:rPr>
+        <w:t xml:space="preserve"> Mean   :1.01    Mean   :1.15    Mean   :0.73    Mean   :0.4    </w:t>
+      </w:r>
+      <w:r>
+        <w:br/>
+      </w:r>
+      <w:r>
+        <w:rPr>
+          <w:rStyle w:val="VerbatimChar"/>
+        </w:rPr>
+        <w:t xml:space="preserve"> 3rd Qu.:1.00    3rd Qu.:2.00    3rd Qu.:1.00    3rd Qu.:0.0    </w:t>
+      </w:r>
+      <w:r>
+        <w:br/>
+      </w:r>
+      <w:r>
+        <w:rPr>
+          <w:rStyle w:val="VerbatimChar"/>
+        </w:rPr>
+        <w:t xml:space="preserve"> Max.   :9.00    Max.   :9.00    Max.   :9.00    Max.   :9.0    </w:t>
+      </w:r>
+      <w:r>
+        <w:br/>
+      </w:r>
+      <w:r>
+        <w:rPr>
+          <w:rStyle w:val="VerbatimChar"/>
+        </w:rPr>
+        <w:t xml:space="preserve"> NA's   :41190   NA's   :76305   NA's   :41190   NA's   :41190  </w:t>
+      </w:r>
+      <w:r>
+        <w:br/>
+      </w:r>
+      <w:r>
+        <w:rPr>
+          <w:rStyle w:val="VerbatimChar"/>
+        </w:rPr>
+        <w:t xml:space="preserve">   CVDDLYCARE      CVDDNGCARE     CVDVIRAPPCVD       CVDSHT     </w:t>
+      </w:r>
+      <w:r>
+        <w:br/>
+      </w:r>
+      <w:r>
+        <w:rPr>
+          <w:rStyle w:val="VerbatimChar"/>
+        </w:rPr>
+        <w:t xml:space="preserve"> Min.   :0.00    Min.   :0.0     Min.   :0.00    Min.   :0.00   </w:t>
+      </w:r>
+      <w:r>
+        <w:br/>
+      </w:r>
+      <w:r>
+        <w:rPr>
+          <w:rStyle w:val="VerbatimChar"/>
+        </w:rPr>
+        <w:t xml:space="preserve"> 1st Qu.:1.00    1st Qu.:1.0     1st Qu.:0.00    1st Qu.:1.00   </w:t>
+      </w:r>
+      <w:r>
+        <w:br/>
+      </w:r>
+      <w:r>
+        <w:rPr>
+          <w:rStyle w:val="VerbatimChar"/>
+        </w:rPr>
+        <w:t xml:space="preserve"> Median :1.00    Median :1.0     Median :0.00    Median :2.00   </w:t>
+      </w:r>
+      <w:r>
+        <w:br/>
+      </w:r>
+      <w:r>
+        <w:rPr>
+          <w:rStyle w:val="VerbatimChar"/>
+        </w:rPr>
+        <w:t xml:space="preserve"> Mean   :0.96    Mean   :0.9     Mean   :0.48    Mean   :1.46   </w:t>
+      </w:r>
+      <w:r>
+        <w:br/>
+      </w:r>
+      <w:r>
+        <w:rPr>
+          <w:rStyle w:val="VerbatimChar"/>
+        </w:rPr>
+        <w:t xml:space="preserve"> 3rd Qu.:1.00    3rd Qu.:1.0     3rd Qu.:1.00    3rd Qu.:2.00   </w:t>
+      </w:r>
+      <w:r>
+        <w:br/>
+      </w:r>
+      <w:r>
+        <w:rPr>
+          <w:rStyle w:val="VerbatimChar"/>
+        </w:rPr>
+        <w:t xml:space="preserve"> Max.   :9.00    Max.   :9.0     Max.   :9.00    Max.   :9.00   </w:t>
+      </w:r>
+      <w:r>
+        <w:br/>
+      </w:r>
+      <w:r>
+        <w:rPr>
+          <w:rStyle w:val="VerbatimChar"/>
+        </w:rPr>
+        <w:t xml:space="preserve"> NA's   :76305   NA's   :76305   NA's   :76305   NA's   :78548  </w:t>
+      </w:r>
+      <w:r>
+        <w:br/>
+      </w:r>
+      <w:r>
+        <w:rPr>
+          <w:rStyle w:val="VerbatimChar"/>
+        </w:rPr>
+        <w:t xml:space="preserve">   CVDSHTNUM    </w:t>
+      </w:r>
+      <w:r>
+        <w:br/>
+      </w:r>
+      <w:r>
+        <w:rPr>
+          <w:rStyle w:val="VerbatimChar"/>
+        </w:rPr>
+        <w:t xml:space="preserve"> Min.   :0.00   </w:t>
+      </w:r>
+      <w:r>
+        <w:br/>
+      </w:r>
+      <w:r>
+        <w:rPr>
+          <w:rStyle w:val="VerbatimChar"/>
+        </w:rPr>
+        <w:t xml:space="preserve"> 1st Qu.:0.00   </w:t>
+      </w:r>
+      <w:r>
+        <w:br/>
+      </w:r>
+      <w:r>
+        <w:rPr>
+          <w:rStyle w:val="VerbatimChar"/>
+        </w:rPr>
+        <w:t xml:space="preserve"> Median :2.00   </w:t>
+      </w:r>
+      <w:r>
+        <w:br/>
+      </w:r>
+      <w:r>
+        <w:rPr>
+          <w:rStyle w:val="VerbatimChar"/>
+        </w:rPr>
+        <w:t xml:space="preserve"> Mean   :1.39   </w:t>
+      </w:r>
+      <w:r>
+        <w:br/>
+      </w:r>
+      <w:r>
+        <w:rPr>
+          <w:rStyle w:val="VerbatimChar"/>
+        </w:rPr>
+        <w:t xml:space="preserve"> 3rd Qu.:2.00   </w:t>
+      </w:r>
+      <w:r>
+        <w:br/>
+      </w:r>
+      <w:r>
+        <w:rPr>
+          <w:rStyle w:val="VerbatimChar"/>
+        </w:rPr>
+        <w:t xml:space="preserve"> Max.   :9.00   </w:t>
+      </w:r>
+      <w:r>
+        <w:br/>
+      </w:r>
+      <w:r>
+        <w:rPr>
+          <w:rStyle w:val="VerbatimChar"/>
+        </w:rPr>
+        <w:t xml:space="preserve"> NA's   :78548  </w:t>
+      </w:r>
+    </w:p>
+    <w:p>
+      <w:pPr>
+        <w:pStyle w:val="SourceCode"/>
+      </w:pPr>
+      <w:r>
+        <w:rPr>
+          <w:rStyle w:val="NormalTok"/>
+        </w:rPr>
+        <w:t xml:space="preserve">data_using </w:t>
+      </w:r>
+      <w:r>
+        <w:rPr>
+          <w:rStyle w:val="OtherTok"/>
+        </w:rPr>
+        <w:t xml:space="preserve">&lt;-</w:t>
+      </w:r>
+      <w:r>
+        <w:rPr>
+          <w:rStyle w:val="NormalTok"/>
+        </w:rPr>
+        <w:t xml:space="preserve"> data2 </w:t>
+      </w:r>
+      <w:r>
+        <w:rPr>
+          <w:rStyle w:val="SpecialCharTok"/>
+        </w:rPr>
+        <w:t xml:space="preserve">%&gt;%</w:t>
+      </w:r>
+      <w:r>
+        <w:br/>
+      </w:r>
+      <w:r>
+        <w:rPr>
+          <w:rStyle w:val="NormalTok"/>
+        </w:rPr>
+        <w:t xml:space="preserve">  </w:t>
+      </w:r>
+      <w:r>
+        <w:rPr>
+          <w:rStyle w:val="FunctionTok"/>
+        </w:rPr>
+        <w:t xml:space="preserve">select</w:t>
+      </w:r>
+      <w:r>
+        <w:rPr>
+          <w:rStyle w:val="NormalTok"/>
+        </w:rPr>
+        <w:t xml:space="preserve">(STRATA, PSU, PERNUM, SAMPWEIGHT, MOD10DMIN, VIG10DTP, PA18AER, PA18AERSTR, HRSLEEP, DEPFREQ, PHQSLEEP, CMPSUPPORT, CVDTESTRSLT)</w:t>
+      </w:r>
+    </w:p>
+    <w:bookmarkEnd w:id="34"/>
+    <w:bookmarkStart w:id="35" w:name="statistical-analysis"/>
     <w:p>
       <w:pPr>
         <w:pStyle w:val="Heading2"/>
@@ -764,9 +1695,9 @@
         <w:br w:type="page"/>
       </w:r>
     </w:p>
-    <w:bookmarkEnd w:id="34"/>
     <w:bookmarkEnd w:id="35"/>
-    <w:bookmarkStart w:id="45" w:name="results"/>
+    <w:bookmarkEnd w:id="36"/>
+    <w:bookmarkStart w:id="46" w:name="results"/>
     <w:p>
       <w:pPr>
         <w:pStyle w:val="Heading1"/>
@@ -775,7 +1706,7 @@
         <w:t xml:space="preserve">4. Results</w:t>
       </w:r>
     </w:p>
-    <w:bookmarkStart w:id="37" w:name="exploratorydescriptive-analysis"/>
+    <w:bookmarkStart w:id="38" w:name="exploratorydescriptive-analysis"/>
     <w:p>
       <w:pPr>
         <w:pStyle w:val="Heading2"/>
@@ -928,7 +1859,7 @@
       <w:tr>
         <w:tc>
           <w:tcPr/>
-          <w:bookmarkStart w:id="36" w:name="tbl-summarytable"/>
+          <w:bookmarkStart w:id="37" w:name="tbl-summarytable"/>
           <w:p>
             <w:pPr>
               <w:jc w:val="center"/>
@@ -1758,13 +2689,13 @@
               </w:tc>
             </w:tr>
           </w:tbl>
-          <w:bookmarkEnd w:id="36"/>
+          <w:bookmarkEnd w:id="37"/>
           <w:p/>
         </w:tc>
       </w:tr>
     </w:tbl>
-    <w:bookmarkEnd w:id="37"/>
-    <w:bookmarkStart w:id="42" w:name="basic-statistical-analysis"/>
+    <w:bookmarkEnd w:id="38"/>
+    <w:bookmarkStart w:id="43" w:name="basic-statistical-analysis"/>
     <w:p>
       <w:pPr>
         <w:pStyle w:val="Heading2"/>
@@ -1796,21 +2727,7 @@
           <w:i/>
           <w:iCs/>
         </w:rPr>
-        <w:t xml:space="preserve">“</w:t>
-      </w:r>
-      <w:r>
-        <w:rPr>
-          <w:i/>
-          <w:iCs/>
-        </w:rPr>
-        <w:t xml:space="preserve">p&lt;0.05 means statistical significance</w:t>
-      </w:r>
-      <w:r>
-        <w:rPr>
-          <w:i/>
-          <w:iCs/>
-        </w:rPr>
-        <w:t xml:space="preserve">”</w:t>
+        <w:t xml:space="preserve">“p&lt;0.05 means statistical significance”</w:t>
       </w:r>
       <w:r>
         <w:rPr>
@@ -1859,7 +2776,7 @@
       <w:tr>
         <w:tc>
           <w:tcPr/>
-          <w:bookmarkStart w:id="41" w:name="fig-result"/>
+          <w:bookmarkStart w:id="42" w:name="fig-result"/>
           <w:p>
             <w:pPr>
               <w:pStyle w:val="Compact"/>
@@ -1870,18 +2787,18 @@
                 <wp:inline>
                   <wp:extent cx="5334000" cy="2701322"/>
                   <wp:effectExtent b="0" l="0" r="0" t="0"/>
-                  <wp:docPr descr="" title="" id="39" name="Picture"/>
+                  <wp:docPr descr="" title="" id="40" name="Picture"/>
                   <a:graphic>
                     <a:graphicData uri="http://schemas.openxmlformats.org/drawingml/2006/picture">
                       <pic:pic>
                         <pic:nvPicPr>
-                          <pic:cNvPr descr="../../results/figures/height-weight-stratified.png" id="40" name="Picture"/>
+                          <pic:cNvPr descr="../../results/figures/height-weight-stratified.png" id="41" name="Picture"/>
                           <pic:cNvPicPr>
                             <a:picLocks noChangeArrowheads="1" noChangeAspect="1"/>
                           </pic:cNvPicPr>
                         </pic:nvPicPr>
                         <pic:blipFill>
-                          <a:blip r:embed="rId38"/>
+                          <a:blip r:embed="rId39"/>
                           <a:stretch>
                             <a:fillRect/>
                           </a:stretch>
@@ -1921,12 +2838,12 @@
               <w:t xml:space="preserve">Figure 2: Height and weight stratified by gender.</w:t>
             </w:r>
           </w:p>
-          <w:bookmarkEnd w:id="41"/>
+          <w:bookmarkEnd w:id="42"/>
         </w:tc>
       </w:tr>
     </w:tbl>
-    <w:bookmarkEnd w:id="42"/>
-    <w:bookmarkStart w:id="44" w:name="full-analysis"/>
+    <w:bookmarkEnd w:id="43"/>
+    <w:bookmarkStart w:id="45" w:name="full-analysis"/>
     <w:p>
       <w:pPr>
         <w:pStyle w:val="Heading2"/>
@@ -1985,7 +2902,7 @@
       <w:tr>
         <w:tc>
           <w:tcPr/>
-          <w:bookmarkStart w:id="43" w:name="tbl-resulttable2"/>
+          <w:bookmarkStart w:id="44" w:name="tbl-resulttable2"/>
           <w:p>
             <w:pPr>
               <w:jc w:val="center"/>
@@ -2351,7 +3268,7 @@
               </w:tc>
             </w:tr>
           </w:tbl>
-          <w:bookmarkEnd w:id="43"/>
+          <w:bookmarkEnd w:id="44"/>
           <w:p/>
         </w:tc>
       </w:tr>
@@ -2361,9 +3278,9 @@
         <w:br w:type="page"/>
       </w:r>
     </w:p>
-    <w:bookmarkEnd w:id="44"/>
     <w:bookmarkEnd w:id="45"/>
-    <w:bookmarkStart w:id="50" w:name="discussion"/>
+    <w:bookmarkEnd w:id="46"/>
+    <w:bookmarkStart w:id="51" w:name="discussion"/>
     <w:p>
       <w:pPr>
         <w:pStyle w:val="Heading1"/>
@@ -2372,7 +3289,7 @@
         <w:t xml:space="preserve">5. Discussion</w:t>
       </w:r>
     </w:p>
-    <w:bookmarkStart w:id="46" w:name="summary-and-interpretation"/>
+    <w:bookmarkStart w:id="47" w:name="summary-and-interpretation"/>
     <w:p>
       <w:pPr>
         <w:pStyle w:val="Heading2"/>
@@ -2393,8 +3310,8 @@
         <w:t xml:space="preserve">Summarize what you did, what you found and what it means.</w:t>
       </w:r>
     </w:p>
-    <w:bookmarkEnd w:id="46"/>
-    <w:bookmarkStart w:id="47" w:name="strengths-and-limitations"/>
+    <w:bookmarkEnd w:id="47"/>
+    <w:bookmarkStart w:id="48" w:name="strengths-and-limitations"/>
     <w:p>
       <w:pPr>
         <w:pStyle w:val="Heading2"/>
@@ -2415,8 +3332,8 @@
         <w:t xml:space="preserve">Discuss what you perceive as strengths and limitations of your analysis.</w:t>
       </w:r>
     </w:p>
-    <w:bookmarkEnd w:id="47"/>
-    <w:bookmarkStart w:id="49" w:name="conclusions"/>
+    <w:bookmarkEnd w:id="48"/>
+    <w:bookmarkStart w:id="50" w:name="conclusions"/>
     <w:p>
       <w:pPr>
         <w:pStyle w:val="Heading2"/>
@@ -2499,7 +3416,7 @@
       <w:r>
         <w:t xml:space="preserve"> </w:t>
       </w:r>
-      <w:hyperlink r:id="rId48">
+      <w:hyperlink r:id="rId49">
         <w:r>
           <w:rPr>
             <w:rStyle w:val="Hyperlink"/>
@@ -2516,9 +3433,9 @@
         <w:br w:type="page"/>
       </w:r>
     </w:p>
-    <w:bookmarkEnd w:id="49"/>
     <w:bookmarkEnd w:id="50"/>
-    <w:bookmarkStart w:id="58" w:name="references"/>
+    <w:bookmarkEnd w:id="51"/>
+    <w:bookmarkStart w:id="59" w:name="references"/>
     <w:p>
       <w:pPr>
         <w:pStyle w:val="Heading1"/>
@@ -2527,8 +3444,8 @@
         <w:t xml:space="preserve">6. References</w:t>
       </w:r>
     </w:p>
-    <w:bookmarkStart w:id="57" w:name="refs"/>
-    <w:bookmarkStart w:id="52" w:name="ref-mckay2020"/>
+    <w:bookmarkStart w:id="58" w:name="refs"/>
+    <w:bookmarkStart w:id="53" w:name="ref-mckay2020"/>
     <w:p>
       <w:pPr>
         <w:pStyle w:val="Bibliography"/>
@@ -2548,7 +3465,7 @@
       <w:r>
         <w:t xml:space="preserve"> </w:t>
       </w:r>
-      <w:hyperlink r:id="rId51">
+      <w:hyperlink r:id="rId52">
         <w:r>
           <w:rPr>
             <w:rStyle w:val="Hyperlink"/>
@@ -2663,8 +3580,8 @@
         <w:t xml:space="preserve"> </w:t>
       </w:r>
     </w:p>
-    <w:bookmarkEnd w:id="52"/>
-    <w:bookmarkStart w:id="54" w:name="ref-mckay2020a"/>
+    <w:bookmarkEnd w:id="53"/>
+    <w:bookmarkStart w:id="55" w:name="ref-mckay2020a"/>
     <w:p>
       <w:pPr>
         <w:pStyle w:val="Bibliography"/>
@@ -2684,7 +3601,7 @@
       <w:r>
         <w:t xml:space="preserve"> </w:t>
       </w:r>
-      <w:hyperlink r:id="rId53">
+      <w:hyperlink r:id="rId54">
         <w:r>
           <w:rPr>
             <w:rStyle w:val="Hyperlink"/>
@@ -2709,8 +3626,8 @@
         <w:t xml:space="preserve"> </w:t>
       </w:r>
     </w:p>
-    <w:bookmarkEnd w:id="54"/>
-    <w:bookmarkStart w:id="56" w:name="ref-leek2015"/>
+    <w:bookmarkEnd w:id="55"/>
+    <w:bookmarkStart w:id="57" w:name="ref-leek2015"/>
     <w:p>
       <w:pPr>
         <w:pStyle w:val="Bibliography"/>
@@ -2730,7 +3647,7 @@
       <w:r>
         <w:t xml:space="preserve"> </w:t>
       </w:r>
-      <w:hyperlink r:id="rId55">
+      <w:hyperlink r:id="rId56">
         <w:r>
           <w:rPr>
             <w:rStyle w:val="Hyperlink"/>
@@ -2779,9 +3696,9 @@
         <w:t xml:space="preserve"> </w:t>
       </w:r>
     </w:p>
-    <w:bookmarkEnd w:id="56"/>
     <w:bookmarkEnd w:id="57"/>
     <w:bookmarkEnd w:id="58"/>
+    <w:bookmarkEnd w:id="59"/>
     <w:sectPr/>
   </w:body>
 </w:document>
@@ -3197,7 +4114,7 @@
   </w:style>
   <w:style w:styleId="Subtitle" w:type="paragraph">
     <w:name w:val="Subtitle"/>
-    <w:basedOn w:val="Normal"/>
+    <w:basedOn w:val="Title"/>
     <w:next w:val="BodyText"/>
     <w:link w:val="SubtitleChar"/>
     <w:uiPriority w:val="11"/>
@@ -3210,7 +4127,6 @@
     </w:pPr>
     <w:rPr>
       <w:rFonts w:cstheme="majorBidi" w:eastAsiaTheme="majorEastAsia"/>
-      <w:color w:themeColor="text1" w:themeTint="A6" w:val="595959"/>
       <w:spacing w:val="15"/>
       <w:sz w:val="28"/>
       <w:szCs w:val="28"/>
@@ -3263,7 +4179,6 @@
     </w:pPr>
     <w:rPr>
       <w:b/>
-      <w:color w:val="345A8A"/>
       <w:sz w:val="20"/>
       <w:szCs w:val="20"/>
     </w:rPr>

</xml_diff>

<commit_message>
Part 5 manuscript updates
</commit_message>
<xml_diff>
--- a/products/manuscript/manuscript.docx
+++ b/products/manuscript/manuscript.docx
@@ -343,7 +343,7 @@
     </w:p>
     <w:bookmarkEnd w:id="25"/>
     <w:bookmarkEnd w:id="26"/>
-    <w:bookmarkStart w:id="31" w:name="methods"/>
+    <w:bookmarkStart w:id="35" w:name="methods"/>
     <w:p>
       <w:pPr>
         <w:pStyle w:val="Heading1"/>
@@ -352,243 +352,13 @@
         <w:t xml:space="preserve">3. Methods</w:t>
       </w:r>
     </w:p>
-    <w:p>
-      <w:pPr>
-        <w:pStyle w:val="FirstParagraph"/>
-      </w:pPr>
-      <w:r>
-        <w:t xml:space="preserve">Data was subsetted to years 2019-2022, to cover the brunt of pandemic years. Despite low prevelance of COVID-19 cases in 2019 worldwide, the appearance of COVID-19 in the news (and consequential potential impact on mental health factors) led us to include this data. The final dataset contains 151406 observations.</w:t>
-      </w:r>
-    </w:p>
-    <w:p>
-      <w:pPr>
-        <w:pStyle w:val="BodyText"/>
-      </w:pPr>
-      <w:r>
-        <w:t xml:space="preserve">Variables of interest contained significant amounts of missing information, so multiple imputation was used, creating 5 sets of imputed data that was averaged across the remainder of analysis to produce variables and statistics needed. Complex survey design was used to allow for generalizability of results, using vairbales PSU, STRATA, and SAMPWIEGHT.</w:t>
-      </w:r>
-    </w:p>
-    <w:p>
-      <w:pPr>
-        <w:pStyle w:val="BodyText"/>
-      </w:pPr>
-      <w:r>
-        <w:t xml:space="preserve">Binary variables were created to allow for interpretability.</w:t>
-      </w:r>
-    </w:p>
-    <w:p>
-      <w:pPr>
-        <w:pStyle w:val="BodyText"/>
-      </w:pPr>
-      <w:r>
-        <w:t xml:space="preserve">~~~</w:t>
-      </w:r>
-    </w:p>
-    <w:p>
-      <w:pPr>
-        <w:pStyle w:val="BodyText"/>
-      </w:pPr>
-      <w:r>
-        <w:t xml:space="preserve">Survey design variables were used and new binary variables were created from other variables. Using complex survey design variables, a descriptive table was created.</w:t>
-      </w:r>
-    </w:p>
-    <w:p>
-      <w:pPr>
-        <w:pStyle w:val="BodyText"/>
-      </w:pPr>
-      <w:r>
-        <w:t xml:space="preserve">I will create models (basic and adjusted) to study association (generating prevelance ratios with CIs) between mental health factors (hours of sleep, feeling depressed mood, amount of social and emotional support, trouble sleeping, recent exercise benchmarks) with a postiive covid test result. I will generate tables and plots for all results.</w:t>
-      </w:r>
-    </w:p>
-    <w:bookmarkStart w:id="27" w:name="schematic-of-workflow"/>
+    <w:bookmarkStart w:id="31" w:name="schematic-of-workflow"/>
     <w:p>
       <w:pPr>
         <w:pStyle w:val="Heading2"/>
       </w:pPr>
       <w:r>
         <w:t xml:space="preserve">3.1 Schematic of workflow</w:t>
-      </w:r>
-    </w:p>
-    <w:p>
-      <w:pPr>
-        <w:pStyle w:val="FirstParagraph"/>
-      </w:pPr>
-      <w:r>
-        <w:t xml:space="preserve">Sometimes you might want to show a schematic diagram/figure that was not created with code (if you can do it with code, do it). fig-schematic is an example of some - completely random/unrelated - schematic that was generated with Biorender.</w:t>
-      </w:r>
-      <w:r>
-        <w:t xml:space="preserve"> </w:t>
-      </w:r>
-      <w:r>
-        <w:t xml:space="preserve">We store those figures in the</w:t>
-      </w:r>
-      <w:r>
-        <w:t xml:space="preserve"> </w:t>
-      </w:r>
-      <w:r>
-        <w:rPr>
-          <w:rStyle w:val="VerbatimChar"/>
-        </w:rPr>
-        <w:t xml:space="preserve">assets</w:t>
-      </w:r>
-      <w:r>
-        <w:t xml:space="preserve"> </w:t>
-      </w:r>
-      <w:r>
-        <w:t xml:space="preserve">folder.</w:t>
-      </w:r>
-    </w:p>
-    <w:bookmarkEnd w:id="27"/>
-    <w:bookmarkStart w:id="28" w:name="data-aquisition"/>
-    <w:p>
-      <w:pPr>
-        <w:pStyle w:val="Heading2"/>
-      </w:pPr>
-      <w:r>
-        <w:t xml:space="preserve">3.2 Data aquisition</w:t>
-      </w:r>
-    </w:p>
-    <w:p>
-      <w:pPr>
-        <w:pStyle w:val="FirstParagraph"/>
-      </w:pPr>
-      <w:r>
-        <w:t xml:space="preserve">This data was obtained from IPUMS, used with permission.</w:t>
-      </w:r>
-    </w:p>
-    <w:bookmarkEnd w:id="28"/>
-    <w:bookmarkStart w:id="29" w:name="data-import-and-cleaning"/>
-    <w:p>
-      <w:pPr>
-        <w:pStyle w:val="Heading2"/>
-      </w:pPr>
-      <w:r>
-        <w:t xml:space="preserve">3.3 Data import and cleaning</w:t>
-      </w:r>
-    </w:p>
-    <w:p>
-      <w:pPr>
-        <w:pStyle w:val="FirstParagraph"/>
-      </w:pPr>
-      <w:r>
-        <w:t xml:space="preserve">The following code details the data cleaning process. Labels are removed from the data to make it easier to work with to create models later in the process. Variables needed are selected, then a series of binary varibales are created. Additional details are available in the processing folder.</w:t>
-      </w:r>
-    </w:p>
-    <w:bookmarkEnd w:id="29"/>
-    <w:bookmarkStart w:id="30" w:name="statistical-analysis"/>
-    <w:p>
-      <w:pPr>
-        <w:pStyle w:val="Heading2"/>
-      </w:pPr>
-      <w:r>
-        <w:t xml:space="preserve">3.4 Statistical analysis</w:t>
-      </w:r>
-    </w:p>
-    <w:p>
-      <w:pPr>
-        <w:pStyle w:val="FirstParagraph"/>
-      </w:pPr>
-      <w:r>
-        <w:rPr>
-          <w:i/>
-          <w:iCs/>
-        </w:rPr>
-        <w:t xml:space="preserve">Explain anything related to your statistical analyses.</w:t>
-      </w:r>
-    </w:p>
-    <w:p>
-      <w:pPr>
-        <w:pStyle w:val="BodyText"/>
-      </w:pPr>
-      <w:r>
-        <w:t xml:space="preserve">We will begin with exploratory tables to explore proportions of NA answers, and generate early estimates.</w:t>
-      </w:r>
-    </w:p>
-    <w:p>
-      <w:pPr>
-        <w:pStyle w:val="BodyText"/>
-      </w:pPr>
-      <w:r>
-        <w:t xml:space="preserve">Our first figure with be a discriptive table stratified by COVID status, with estimates and 95% CIs.</w:t>
-      </w:r>
-    </w:p>
-    <w:p>
-      <w:pPr>
-        <w:pStyle w:val="BodyText"/>
-      </w:pPr>
-      <w:r>
-        <w:t xml:space="preserve">Next, we will construct simple models before moving onto adjusted models.</w:t>
-      </w:r>
-    </w:p>
-    <w:p>
-      <w:r>
-        <w:br w:type="page"/>
-      </w:r>
-    </w:p>
-    <w:bookmarkEnd w:id="30"/>
-    <w:bookmarkEnd w:id="31"/>
-    <w:bookmarkStart w:id="39" w:name="results"/>
-    <w:p>
-      <w:pPr>
-        <w:pStyle w:val="Heading1"/>
-      </w:pPr>
-      <w:r>
-        <w:t xml:space="preserve">4. Results</w:t>
-      </w:r>
-    </w:p>
-    <w:bookmarkStart w:id="36" w:name="exploratorydescriptive-analysis"/>
-    <w:p>
-      <w:pPr>
-        <w:pStyle w:val="Heading2"/>
-      </w:pPr>
-      <w:r>
-        <w:t xml:space="preserve">4.1 Exploratory/Descriptive analysis</w:t>
-      </w:r>
-    </w:p>
-    <w:p>
-      <w:pPr>
-        <w:pStyle w:val="FirstParagraph"/>
-      </w:pPr>
-      <w:r>
-        <w:t xml:space="preserve">The first table below details the proportion of NAs for each mental health variable. We can see this is a little bit high, which may affect analysis later on. Histograms of each variable are available in the eda folder.</w:t>
-      </w:r>
-    </w:p>
-    <w:p>
-      <w:pPr>
-        <w:pStyle w:val="BodyText"/>
-      </w:pPr>
-      <w:r>
-        <w:t xml:space="preserve">The second table shows proportions calculated using complex survey design variables.</w:t>
-      </w:r>
-    </w:p>
-    <w:p>
-      <w:pPr>
-        <w:pStyle w:val="BodyText"/>
-      </w:pPr>
-      <w:hyperlink w:anchor="tbl-summarytable">
-        <w:r>
-          <w:rPr>
-            <w:rStyle w:val="Hyperlink"/>
-          </w:rPr>
-          <w:t xml:space="preserve">Table 1</w:t>
-        </w:r>
-      </w:hyperlink>
-      <w:r>
-        <w:t xml:space="preserve"> </w:t>
-      </w:r>
-      <w:r>
-        <w:t xml:space="preserve">shows a summary of the data.</w:t>
-      </w:r>
-    </w:p>
-    <w:p>
-      <w:pPr>
-        <w:pStyle w:val="SourceCode"/>
-      </w:pPr>
-      <w:r>
-        <w:rPr>
-          <w:rStyle w:val="VerbatimChar"/>
-        </w:rPr>
-        <w:t xml:space="preserve">[1] "/Users/annalisecramer/MADA/CRAMER-MADA-Project"</w:t>
       </w:r>
     </w:p>
     <w:tbl>
@@ -604,41 +374,29 @@
       <w:tr>
         <w:tc>
           <w:tcPr/>
-          <w:bookmarkStart w:id="35" w:name="tbl-summarytable"/>
+          <w:bookmarkStart w:id="30" w:name="fig-schematic"/>
           <w:p>
             <w:pPr>
-              <w:jc w:val="center"/>
-            </w:pPr>
-            <w:pPr>
-              <w:jc w:val="start"/>
-              <w:spacing w:before="200"/>
-              <w:pStyle w:val="ImageCaption"/>
-            </w:pPr>
-            <w:r>
-              <w:t xml:space="preserve">Table 1: Table. 1. Mental health characteristics among Americans from 2019-2022, by SARS-CoV-2 test result status, NHIS</w:t>
-            </w:r>
-          </w:p>
-          <w:p>
-            <w:pPr>
+              <w:pStyle w:val="Compact"/>
               <w:jc w:val="center"/>
             </w:pPr>
             <w:r>
               <w:drawing>
                 <wp:inline>
-                  <wp:extent cx="5334000" cy="2572543"/>
+                  <wp:extent cx="5334000" cy="3733800"/>
                   <wp:effectExtent b="0" l="0" r="0" t="0"/>
-                  <wp:docPr descr="" title="" id="33" name="Picture"/>
+                  <wp:docPr descr="" title="" id="28" name="Picture"/>
                   <a:graphic>
                     <a:graphicData uri="http://schemas.openxmlformats.org/drawingml/2006/picture">
                       <pic:pic>
                         <pic:nvPicPr>
-                          <pic:cNvPr descr="../../results/figures/result_table1.png" id="34" name="Picture"/>
+                          <pic:cNvPr descr="../../results/figures/flowchart.png" id="29" name="Picture"/>
                           <pic:cNvPicPr>
                             <a:picLocks noChangeArrowheads="1" noChangeAspect="1"/>
                           </pic:cNvPicPr>
                         </pic:nvPicPr>
                         <pic:blipFill>
-                          <a:blip r:embed="rId32"/>
+                          <a:blip r:embed="rId27"/>
                           <a:stretch>
                             <a:fillRect/>
                           </a:stretch>
@@ -646,7 +404,7 @@
                         <pic:spPr bwMode="auto">
                           <a:xfrm>
                             <a:off x="0" y="0"/>
-                            <a:ext cx="5334000" cy="2572543"/>
+                            <a:ext cx="5334000" cy="3733800"/>
                           </a:xfrm>
                           <a:prstGeom prst="rect">
                             <a:avLst/>
@@ -665,70 +423,290 @@
               </w:drawing>
             </w:r>
           </w:p>
-          <w:bookmarkEnd w:id="35"/>
+          <w:p>
+            <w:pPr>
+              <w:jc w:val="center"/>
+            </w:pPr>
+            <w:pPr>
+              <w:jc w:val="start"/>
+              <w:spacing w:before="200"/>
+              <w:pStyle w:val="ImageCaption"/>
+            </w:pPr>
+            <w:r>
+              <w:t xml:space="preserve">Figure 1: Flowchart depicting methodology</w:t>
+            </w:r>
+          </w:p>
+          <w:bookmarkEnd w:id="30"/>
         </w:tc>
       </w:tr>
     </w:tbl>
-    <w:bookmarkEnd w:id="36"/>
-    <w:bookmarkStart w:id="37" w:name="basic-statistical-analysis"/>
+    <w:bookmarkEnd w:id="31"/>
+    <w:bookmarkStart w:id="32" w:name="data-aquisition"/>
     <w:p>
       <w:pPr>
         <w:pStyle w:val="Heading2"/>
       </w:pPr>
       <w:r>
+        <w:t xml:space="preserve">3.2 Data aquisition</w:t>
+      </w:r>
+    </w:p>
+    <w:p>
+      <w:pPr>
+        <w:pStyle w:val="FirstParagraph"/>
+      </w:pPr>
+      <w:r>
+        <w:t xml:space="preserve">National Health Information Survey data was obtained from IPUMS, used with permission. Data was subsetted to years 2019-2022, to cover the brunt of pandemic years. Despite low prevelance of COVID-19 cases in 2019 worldwide, the appearance of COVID-19 in the news (and consequential potential impact on mental health factors) led us to include this data. The final dataset contains 151406 observations.</w:t>
+      </w:r>
+    </w:p>
+    <w:bookmarkEnd w:id="32"/>
+    <w:bookmarkStart w:id="33" w:name="data-import-and-cleaning"/>
+    <w:p>
+      <w:pPr>
+        <w:pStyle w:val="Heading2"/>
+      </w:pPr>
+      <w:r>
+        <w:t xml:space="preserve">3.3 Data import and cleaning</w:t>
+      </w:r>
+    </w:p>
+    <w:p>
+      <w:pPr>
+        <w:pStyle w:val="FirstParagraph"/>
+      </w:pPr>
+      <w:r>
+        <w:t xml:space="preserve">Binary variables were created to allow for interpretability. EXERCISE is a combination of number of minutes of passive or aerboic exercise, descirbing whther weekly amount meets the American Heart Association’s guidelines for exercise needed to stay healthy, as exercise is known to relate to mental health. SLEEP is based on the NIH guidelines for recommended hours of sleep per day, which differs by age. DEPRESSED includes if the individual reports feeling depressed on a weekly or daily basis, but not at a frequency of monthly or less. TROUBLE_SLEEPING indicates struggling to fall asleep several days per week, more than half the days, or nearly every day. SOCIAL describes individual feeling like they have less social support than their regular amount. Answers for don’t know or unsure were converted to missing.</w:t>
+      </w:r>
+    </w:p>
+    <w:bookmarkEnd w:id="33"/>
+    <w:bookmarkStart w:id="34" w:name="statistical-analysis"/>
+    <w:p>
+      <w:pPr>
+        <w:pStyle w:val="Heading2"/>
+      </w:pPr>
+      <w:r>
+        <w:t xml:space="preserve">3.4 Statistical analysis</w:t>
+      </w:r>
+    </w:p>
+    <w:p>
+      <w:pPr>
+        <w:pStyle w:val="FirstParagraph"/>
+      </w:pPr>
+      <w:r>
+        <w:t xml:space="preserve">After creating binary variables, significant amounts of data were missing. Multiple imputation was used to create 5 sets of imputed data, and used for the remainder of analysis. To calculate later statisitcs, processes were preformed on each of the 5 sets and then averaged.</w:t>
+      </w:r>
+    </w:p>
+    <w:p>
+      <w:pPr>
+        <w:pStyle w:val="BodyText"/>
+      </w:pPr>
+      <w:r>
+        <w:t xml:space="preserve">Complex survey design was used to allow for generalizability of results, using variables PSU, STRATA, and SAMPWEIGHT. A summary table was generated to find occurence of each of the factors and their inverses among the data. Next, single models were ran to find associations between each variable with covid test postivity. To explore the data further, a multivariate model, LASSO regression, and a third advanced model (replace this) were ran with cross validation.</w:t>
+      </w:r>
+    </w:p>
+    <w:p>
+      <w:r>
+        <w:br w:type="page"/>
+      </w:r>
+    </w:p>
+    <w:bookmarkEnd w:id="34"/>
+    <w:bookmarkEnd w:id="35"/>
+    <w:bookmarkStart w:id="47" w:name="results"/>
+    <w:p>
+      <w:pPr>
+        <w:pStyle w:val="Heading1"/>
+      </w:pPr>
+      <w:r>
+        <w:t xml:space="preserve">4. Results</w:t>
+      </w:r>
+    </w:p>
+    <w:bookmarkStart w:id="40" w:name="exploratorydescriptive-analysis"/>
+    <w:p>
+      <w:pPr>
+        <w:pStyle w:val="Heading2"/>
+      </w:pPr>
+      <w:r>
+        <w:t xml:space="preserve">4.1 Exploratory/Descriptive analysis</w:t>
+      </w:r>
+    </w:p>
+    <w:tbl>
+      <w:tblPr>
+        <w:tblStyle w:val="Table"/>
+        <w:tblW w:type="pct" w:w="5000"/>
+        <w:tblLayout w:type="fixed"/>
+        <w:tblLook w:firstRow="0" w:lastRow="0" w:firstColumn="0" w:lastColumn="0" w:noHBand="0" w:noVBand="0" w:val="0000"/>
+      </w:tblPr>
+      <w:tblGrid>
+        <w:gridCol w:w="7920"/>
+      </w:tblGrid>
+      <w:tr>
+        <w:tc>
+          <w:tcPr/>
+          <w:bookmarkStart w:id="39" w:name="fig-1"/>
+          <w:p>
+            <w:pPr>
+              <w:pStyle w:val="Compact"/>
+              <w:jc w:val="center"/>
+            </w:pPr>
+            <w:r>
+              <w:drawing>
+                <wp:inline>
+                  <wp:extent cx="5334000" cy="3679435"/>
+                  <wp:effectExtent b="0" l="0" r="0" t="0"/>
+                  <wp:docPr descr="" title="" id="37" name="Picture"/>
+                  <a:graphic>
+                    <a:graphicData uri="http://schemas.openxmlformats.org/drawingml/2006/picture">
+                      <pic:pic>
+                        <pic:nvPicPr>
+                          <pic:cNvPr descr="../../results/figures/table1_imputed.png" id="38" name="Picture"/>
+                          <pic:cNvPicPr>
+                            <a:picLocks noChangeArrowheads="1" noChangeAspect="1"/>
+                          </pic:cNvPicPr>
+                        </pic:nvPicPr>
+                        <pic:blipFill>
+                          <a:blip r:embed="rId36"/>
+                          <a:stretch>
+                            <a:fillRect/>
+                          </a:stretch>
+                        </pic:blipFill>
+                        <pic:spPr bwMode="auto">
+                          <a:xfrm>
+                            <a:off x="0" y="0"/>
+                            <a:ext cx="5334000" cy="3679435"/>
+                          </a:xfrm>
+                          <a:prstGeom prst="rect">
+                            <a:avLst/>
+                          </a:prstGeom>
+                          <a:noFill/>
+                          <a:ln w="9525">
+                            <a:noFill/>
+                            <a:headEnd/>
+                            <a:tailEnd/>
+                          </a:ln>
+                        </pic:spPr>
+                      </pic:pic>
+                    </a:graphicData>
+                  </a:graphic>
+                </wp:inline>
+              </w:drawing>
+            </w:r>
+          </w:p>
+          <w:p>
+            <w:pPr>
+              <w:jc w:val="center"/>
+            </w:pPr>
+            <w:pPr>
+              <w:jc w:val="start"/>
+              <w:spacing w:before="200"/>
+              <w:pStyle w:val="ImageCaption"/>
+            </w:pPr>
+            <w:r>
+              <w:t xml:space="preserve">Figure 2: Summary statistics table</w:t>
+            </w:r>
+          </w:p>
+          <w:bookmarkEnd w:id="39"/>
+        </w:tc>
+      </w:tr>
+    </w:tbl>
+    <w:bookmarkEnd w:id="40"/>
+    <w:bookmarkStart w:id="45" w:name="basic-statistical-analysis"/>
+    <w:p>
+      <w:pPr>
+        <w:pStyle w:val="Heading2"/>
+      </w:pPr>
+      <w:r>
         <w:t xml:space="preserve">4.2 Basic statistical analysis</w:t>
       </w:r>
     </w:p>
     <w:p>
       <w:pPr>
-        <w:pStyle w:val="FirstParagraph"/>
+        <w:pStyle w:val="SourceCode"/>
       </w:pPr>
       <w:r>
         <w:rPr>
-          <w:i/>
-          <w:iCs/>
+          <w:rStyle w:val="VerbatimChar"/>
         </w:rPr>
-        <w:t xml:space="preserve">To get some further insight into your data, if reasonable you could compute simple statistics (e.g. simple models with 1 predictor) to look for associations between your outcome(s) and each individual predictor variable. Though note that unless you pre-specified the outcome and main exposure, any</w:t>
-      </w:r>
-      <w:r>
-        <w:rPr>
-          <w:i/>
-          <w:iCs/>
-        </w:rPr>
-        <w:t xml:space="preserve"> </w:t>
-      </w:r>
-      <w:r>
-        <w:rPr>
-          <w:i/>
-          <w:iCs/>
-        </w:rPr>
-        <w:t xml:space="preserve">“p&lt;0.05 means statistical significance”</w:t>
-      </w:r>
-      <w:r>
-        <w:rPr>
-          <w:i/>
-          <w:iCs/>
-        </w:rPr>
-        <w:t xml:space="preserve"> </w:t>
-      </w:r>
-      <w:r>
-        <w:rPr>
-          <w:i/>
-          <w:iCs/>
-        </w:rPr>
-        <w:t xml:space="preserve">interpretation is not valid.</w:t>
-      </w:r>
-    </w:p>
-    <w:p>
-      <w:pPr>
-        <w:pStyle w:val="BodyText"/>
-      </w:pPr>
-      <w:r>
-        <w:t xml:space="preserve">fig-result shows a scatterplot figure produced by one of the R scripts.</w:t>
-      </w:r>
-    </w:p>
-    <w:bookmarkEnd w:id="37"/>
-    <w:bookmarkStart w:id="38" w:name="full-analysis"/>
+        <w:t xml:space="preserve">[1] "/Users/annalisecramer/MADA/CRAMER-MADA-Project"</w:t>
+      </w:r>
+    </w:p>
+    <w:tbl>
+      <w:tblPr>
+        <w:tblStyle w:val="Table"/>
+        <w:tblW w:type="pct" w:w="5000"/>
+        <w:tblLayout w:type="fixed"/>
+        <w:tblLook w:firstRow="0" w:lastRow="0" w:firstColumn="0" w:lastColumn="0" w:noHBand="0" w:noVBand="0" w:val="0000"/>
+      </w:tblPr>
+      <w:tblGrid>
+        <w:gridCol w:w="7920"/>
+      </w:tblGrid>
+      <w:tr>
+        <w:tc>
+          <w:tcPr/>
+          <w:bookmarkStart w:id="44" w:name="tbl-summarytable"/>
+          <w:p>
+            <w:pPr>
+              <w:jc w:val="center"/>
+            </w:pPr>
+            <w:pPr>
+              <w:jc w:val="start"/>
+              <w:spacing w:before="200"/>
+              <w:pStyle w:val="ImageCaption"/>
+            </w:pPr>
+            <w:r>
+              <w:t xml:space="preserve">Table 1: Single model table</w:t>
+            </w:r>
+          </w:p>
+          <w:p>
+            <w:pPr>
+              <w:jc w:val="center"/>
+            </w:pPr>
+            <w:r>
+              <w:drawing>
+                <wp:inline>
+                  <wp:extent cx="5334000" cy="1987633"/>
+                  <wp:effectExtent b="0" l="0" r="0" t="0"/>
+                  <wp:docPr descr="" title="" id="42" name="Picture"/>
+                  <a:graphic>
+                    <a:graphicData uri="http://schemas.openxmlformats.org/drawingml/2006/picture">
+                      <pic:pic>
+                        <pic:nvPicPr>
+                          <pic:cNvPr descr="../../results/figures/single_model_table.png" id="43" name="Picture"/>
+                          <pic:cNvPicPr>
+                            <a:picLocks noChangeArrowheads="1" noChangeAspect="1"/>
+                          </pic:cNvPicPr>
+                        </pic:nvPicPr>
+                        <pic:blipFill>
+                          <a:blip r:embed="rId41"/>
+                          <a:stretch>
+                            <a:fillRect/>
+                          </a:stretch>
+                        </pic:blipFill>
+                        <pic:spPr bwMode="auto">
+                          <a:xfrm>
+                            <a:off x="0" y="0"/>
+                            <a:ext cx="5334000" cy="1987633"/>
+                          </a:xfrm>
+                          <a:prstGeom prst="rect">
+                            <a:avLst/>
+                          </a:prstGeom>
+                          <a:noFill/>
+                          <a:ln w="9525">
+                            <a:noFill/>
+                            <a:headEnd/>
+                            <a:tailEnd/>
+                          </a:ln>
+                        </pic:spPr>
+                      </pic:pic>
+                    </a:graphicData>
+                  </a:graphic>
+                </wp:inline>
+              </w:drawing>
+            </w:r>
+          </w:p>
+          <w:bookmarkEnd w:id="44"/>
+        </w:tc>
+      </w:tr>
+    </w:tbl>
+    <w:bookmarkEnd w:id="45"/>
+    <w:bookmarkStart w:id="46" w:name="full-analysis"/>
     <w:p>
       <w:pPr>
         <w:pStyle w:val="Heading2"/>
@@ -762,9 +740,9 @@
         <w:br w:type="page"/>
       </w:r>
     </w:p>
-    <w:bookmarkEnd w:id="38"/>
-    <w:bookmarkEnd w:id="39"/>
-    <w:bookmarkStart w:id="44" w:name="discussion"/>
+    <w:bookmarkEnd w:id="46"/>
+    <w:bookmarkEnd w:id="47"/>
+    <w:bookmarkStart w:id="52" w:name="discussion"/>
     <w:p>
       <w:pPr>
         <w:pStyle w:val="Heading1"/>
@@ -773,7 +751,7 @@
         <w:t xml:space="preserve">5. Discussion</w:t>
       </w:r>
     </w:p>
-    <w:bookmarkStart w:id="40" w:name="summary-and-interpretation"/>
+    <w:bookmarkStart w:id="48" w:name="summary-and-interpretation"/>
     <w:p>
       <w:pPr>
         <w:pStyle w:val="Heading2"/>
@@ -794,8 +772,8 @@
         <w:t xml:space="preserve">Summarize what you did, what you found and what it means.</w:t>
       </w:r>
     </w:p>
-    <w:bookmarkEnd w:id="40"/>
-    <w:bookmarkStart w:id="41" w:name="strengths-and-limitations"/>
+    <w:bookmarkEnd w:id="48"/>
+    <w:bookmarkStart w:id="49" w:name="strengths-and-limitations"/>
     <w:p>
       <w:pPr>
         <w:pStyle w:val="Heading2"/>
@@ -816,8 +794,8 @@
         <w:t xml:space="preserve">Discuss what you perceive as strengths and limitations of your analysis.</w:t>
       </w:r>
     </w:p>
-    <w:bookmarkEnd w:id="41"/>
-    <w:bookmarkStart w:id="43" w:name="conclusions"/>
+    <w:bookmarkEnd w:id="49"/>
+    <w:bookmarkStart w:id="51" w:name="conclusions"/>
     <w:p>
       <w:pPr>
         <w:pStyle w:val="Heading2"/>
@@ -900,7 +878,7 @@
       <w:r>
         <w:t xml:space="preserve"> </w:t>
       </w:r>
-      <w:hyperlink r:id="rId42">
+      <w:hyperlink r:id="rId50">
         <w:r>
           <w:rPr>
             <w:rStyle w:val="Hyperlink"/>
@@ -917,9 +895,9 @@
         <w:br w:type="page"/>
       </w:r>
     </w:p>
-    <w:bookmarkEnd w:id="43"/>
-    <w:bookmarkEnd w:id="44"/>
-    <w:bookmarkStart w:id="45" w:name="references"/>
+    <w:bookmarkEnd w:id="51"/>
+    <w:bookmarkEnd w:id="52"/>
+    <w:bookmarkStart w:id="53" w:name="references"/>
     <w:p>
       <w:pPr>
         <w:pStyle w:val="Heading1"/>
@@ -928,7 +906,7 @@
         <w:t xml:space="preserve">6. References</w:t>
       </w:r>
     </w:p>
-    <w:bookmarkEnd w:id="45"/>
+    <w:bookmarkEnd w:id="53"/>
     <w:sectPr/>
   </w:body>
 </w:document>

</xml_diff>